<commit_message>
updated files for 2025
</commit_message>
<xml_diff>
--- a/03_multiple_sequence_alignment/exercises/exercise_4_cut_out_domain_before_aligning.docx
+++ b/03_multiple_sequence_alignment/exercises/exercise_4_cut_out_domain_before_aligning.docx
@@ -1,6 +1,6 @@
 
 <file path=word/document.xml><?xml version="1.0" encoding="utf-8"?>
-<w:document xmlns:wpc="http://schemas.microsoft.com/office/word/2010/wordprocessingCanvas" xmlns:cx="http://schemas.microsoft.com/office/drawing/2014/chartex" xmlns:cx1="http://schemas.microsoft.com/office/drawing/2015/9/8/chartex" xmlns:cx2="http://schemas.microsoft.com/office/drawing/2015/10/21/chartex" xmlns:cx3="http://schemas.microsoft.com/office/drawing/2016/5/9/chartex" xmlns:cx4="http://schemas.microsoft.com/office/drawing/2016/5/10/chartex" xmlns:cx5="http://schemas.microsoft.com/office/drawing/2016/5/11/chartex" xmlns:cx6="http://schemas.microsoft.com/office/drawing/2016/5/12/chartex" xmlns:cx7="http://schemas.microsoft.com/office/drawing/2016/5/13/chartex" xmlns:cx8="http://schemas.microsoft.com/office/drawing/2016/5/14/chartex" xmlns:mc="http://schemas.openxmlformats.org/markup-compatibility/2006" xmlns:aink="http://schemas.microsoft.com/office/drawing/2016/ink" xmlns:am3d="http://schemas.microsoft.com/office/drawing/2017/model3d" xmlns:o="urn:schemas-microsoft-com:office:office" xmlns:oel="http://schemas.microsoft.com/office/2019/extlst" xmlns:r="http://schemas.openxmlformats.org/officeDocument/2006/relationships" xmlns:m="http://schemas.openxmlformats.org/officeDocument/2006/math" xmlns:v="urn:schemas-microsoft-com:vml" xmlns:wp14="http://schemas.microsoft.com/office/word/2010/wordprocessingDrawing" xmlns:wp="http://schemas.openxmlformats.org/drawingml/2006/wordprocessingDrawing" xmlns:w10="urn:schemas-microsoft-com:office:word" xmlns:w="http://schemas.openxmlformats.org/wordprocessingml/2006/main" xmlns:w14="http://schemas.microsoft.com/office/word/2010/wordml" xmlns:w15="http://schemas.microsoft.com/office/word/2012/wordml" xmlns:w16cex="http://schemas.microsoft.com/office/word/2018/wordml/cex" xmlns:w16cid="http://schemas.microsoft.com/office/word/2016/wordml/cid" xmlns:w16="http://schemas.microsoft.com/office/word/2018/wordml" xmlns:w16sdtdh="http://schemas.microsoft.com/office/word/2020/wordml/sdtdatahash" xmlns:w16se="http://schemas.microsoft.com/office/word/2015/wordml/symex" xmlns:wpg="http://schemas.microsoft.com/office/word/2010/wordprocessingGroup" xmlns:wpi="http://schemas.microsoft.com/office/word/2010/wordprocessingInk" xmlns:wne="http://schemas.microsoft.com/office/word/2006/wordml" xmlns:wps="http://schemas.microsoft.com/office/word/2010/wordprocessingShape" mc:Ignorable="w14 w15 w16se w16cid w16 w16cex w16sdtdh wp14">
+<w:document xmlns:wpc="http://schemas.microsoft.com/office/word/2010/wordprocessingCanvas" xmlns:cx="http://schemas.microsoft.com/office/drawing/2014/chartex" xmlns:cx1="http://schemas.microsoft.com/office/drawing/2015/9/8/chartex" xmlns:cx2="http://schemas.microsoft.com/office/drawing/2015/10/21/chartex" xmlns:cx3="http://schemas.microsoft.com/office/drawing/2016/5/9/chartex" xmlns:cx4="http://schemas.microsoft.com/office/drawing/2016/5/10/chartex" xmlns:cx5="http://schemas.microsoft.com/office/drawing/2016/5/11/chartex" xmlns:cx6="http://schemas.microsoft.com/office/drawing/2016/5/12/chartex" xmlns:cx7="http://schemas.microsoft.com/office/drawing/2016/5/13/chartex" xmlns:cx8="http://schemas.microsoft.com/office/drawing/2016/5/14/chartex" xmlns:mc="http://schemas.openxmlformats.org/markup-compatibility/2006" xmlns:aink="http://schemas.microsoft.com/office/drawing/2016/ink" xmlns:am3d="http://schemas.microsoft.com/office/drawing/2017/model3d" xmlns:o="urn:schemas-microsoft-com:office:office" xmlns:oel="http://schemas.microsoft.com/office/2019/extlst" xmlns:r="http://schemas.openxmlformats.org/officeDocument/2006/relationships" xmlns:m="http://schemas.openxmlformats.org/officeDocument/2006/math" xmlns:v="urn:schemas-microsoft-com:vml" xmlns:wp14="http://schemas.microsoft.com/office/word/2010/wordprocessingDrawing" xmlns:wp="http://schemas.openxmlformats.org/drawingml/2006/wordprocessingDrawing" xmlns:w10="urn:schemas-microsoft-com:office:word" xmlns:w="http://schemas.openxmlformats.org/wordprocessingml/2006/main" xmlns:w14="http://schemas.microsoft.com/office/word/2010/wordml" xmlns:w15="http://schemas.microsoft.com/office/word/2012/wordml" xmlns:w16cex="http://schemas.microsoft.com/office/word/2018/wordml/cex" xmlns:w16cid="http://schemas.microsoft.com/office/word/2016/wordml/cid" xmlns:w16="http://schemas.microsoft.com/office/word/2018/wordml" xmlns:w16du="http://schemas.microsoft.com/office/word/2023/wordml/word16du" xmlns:w16sdtdh="http://schemas.microsoft.com/office/word/2020/wordml/sdtdatahash" xmlns:w16sdtfl="http://schemas.microsoft.com/office/word/2024/wordml/sdtformatlock" xmlns:w16se="http://schemas.microsoft.com/office/word/2015/wordml/symex" xmlns:wpg="http://schemas.microsoft.com/office/word/2010/wordprocessingGroup" xmlns:wpi="http://schemas.microsoft.com/office/word/2010/wordprocessingInk" xmlns:wne="http://schemas.microsoft.com/office/word/2006/wordml" xmlns:wps="http://schemas.microsoft.com/office/word/2010/wordprocessingShape" mc:Ignorable="w14 w15 w16se w16cid w16 w16cex w16sdtdh w16sdtfl w16du wp14">
   <w:body>
     <w:p>
       <w:pPr>
@@ -232,7 +232,19 @@
         <w:rPr>
           <w:rFonts w:ascii="Arial" w:hAnsi="Arial"/>
         </w:rPr>
-        <w:t xml:space="preserve">course-website, there should be the two files below. Please download them and </w:t>
+        <w:t>course-website</w:t>
+      </w:r>
+      <w:r>
+        <w:rPr>
+          <w:rFonts w:ascii="Arial" w:hAnsi="Arial"/>
+        </w:rPr>
+        <w:t xml:space="preserve"> and on github</w:t>
+      </w:r>
+      <w:r>
+        <w:rPr>
+          <w:rFonts w:ascii="Arial" w:hAnsi="Arial"/>
+        </w:rPr>
+        <w:t xml:space="preserve">, there should be the two files below. Please download them and </w:t>
       </w:r>
       <w:r>
         <w:rPr>
@@ -268,23 +280,16 @@
         <w:rPr>
           <w:rFonts w:ascii="Arial" w:hAnsi="Arial"/>
         </w:rPr>
-        <w:t>“</w:t>
-      </w:r>
-      <w:r>
-        <w:rPr>
-          <w:rFonts w:ascii="Courier" w:hAnsi="Courier" w:cs="Menlo"/>
-          <w:color w:val="000000"/>
-          <w:sz w:val="20"/>
-          <w:szCs w:val="20"/>
-        </w:rPr>
-        <w:t>Documents/Bio334_Data/</w:t>
-      </w:r>
-      <w:r>
-        <w:rPr>
-          <w:rFonts w:ascii="Arial" w:hAnsi="Arial"/>
-        </w:rPr>
-        <w:t>” folder</w:t>
-      </w:r>
+        <w:t xml:space="preserve">working </w:t>
+      </w:r>
+      <w:proofErr w:type="spellStart"/>
+      <w:r>
+        <w:rPr>
+          <w:rFonts w:ascii="Arial" w:hAnsi="Arial"/>
+        </w:rPr>
+        <w:t>direcotry</w:t>
+      </w:r>
+      <w:proofErr w:type="spellEnd"/>
     </w:p>
     <w:p>
       <w:pPr>
@@ -746,21 +751,581 @@
         <w:rPr>
           <w:rFonts w:ascii="Arial" w:hAnsi="Arial"/>
         </w:rPr>
-        <w:t xml:space="preserve"> model along the sequences and to report any hit it finds. You should still have </w:t>
+        <w:t xml:space="preserve"> model along the sequences and to report any hit it finds.</w:t>
+      </w:r>
+    </w:p>
+    <w:p>
+      <w:pPr>
+        <w:ind w:left="284" w:hanging="284"/>
+        <w:jc w:val="both"/>
+        <w:rPr>
+          <w:rFonts w:ascii="Arial" w:hAnsi="Arial"/>
+        </w:rPr>
+      </w:pPr>
+    </w:p>
+    <w:p>
+      <w:pPr>
+        <w:ind w:left="284" w:hanging="284"/>
+        <w:rPr>
+          <w:rFonts w:ascii="Arial" w:hAnsi="Arial"/>
+        </w:rPr>
+      </w:pPr>
+      <w:r>
+        <w:rPr>
+          <w:rFonts w:ascii="Arial" w:hAnsi="Arial"/>
+        </w:rPr>
+        <w:t>-</w:t>
+      </w:r>
+      <w:r>
+        <w:rPr>
+          <w:rFonts w:ascii="Arial" w:hAnsi="Arial"/>
+        </w:rPr>
+        <w:tab/>
+      </w:r>
+      <w:r>
+        <w:rPr>
+          <w:rFonts w:ascii="Arial" w:hAnsi="Arial"/>
+        </w:rPr>
+        <w:t>Let’s install HMM-</w:t>
+      </w:r>
+      <w:r>
+        <w:rPr>
+          <w:rFonts w:ascii="Arial" w:hAnsi="Arial"/>
+        </w:rPr>
+        <w:t>search</w:t>
+      </w:r>
+      <w:r>
+        <w:rPr>
+          <w:rFonts w:ascii="Arial" w:hAnsi="Arial"/>
+        </w:rPr>
+        <w:t xml:space="preserve"> on your local computer:</w:t>
+      </w:r>
+    </w:p>
+    <w:p>
+      <w:pPr>
+        <w:ind w:left="284"/>
+        <w:rPr>
+          <w:rFonts w:ascii="Menlo" w:hAnsi="Menlo" w:cs="Menlo"/>
+          <w:color w:val="000000"/>
+          <w:sz w:val="22"/>
+          <w:szCs w:val="22"/>
+        </w:rPr>
+      </w:pPr>
+    </w:p>
+    <w:p>
+      <w:pPr>
+        <w:ind w:left="284"/>
+        <w:rPr>
+          <w:rFonts w:ascii="Arial" w:hAnsi="Arial" w:cs="Arial"/>
+          <w:color w:val="000000"/>
+          <w:sz w:val="20"/>
+          <w:szCs w:val="20"/>
+          <w:u w:val="single"/>
+        </w:rPr>
+      </w:pPr>
+      <w:r>
+        <w:rPr>
+          <w:rFonts w:ascii="Arial" w:hAnsi="Arial" w:cs="Arial"/>
+          <w:color w:val="000000"/>
+          <w:sz w:val="20"/>
+          <w:szCs w:val="20"/>
+          <w:u w:val="single"/>
+        </w:rPr>
+        <w:t>on Windows:</w:t>
+      </w:r>
+    </w:p>
+    <w:p>
+      <w:pPr>
+        <w:spacing w:before="120"/>
+        <w:ind w:left="284"/>
+        <w:rPr>
+          <w:rFonts w:ascii="Arial" w:hAnsi="Arial" w:cs="Arial"/>
+          <w:color w:val="000000"/>
+          <w:sz w:val="16"/>
+          <w:szCs w:val="16"/>
+        </w:rPr>
+      </w:pPr>
+      <w:r>
+        <w:rPr>
+          <w:rFonts w:ascii="Arial" w:hAnsi="Arial" w:cs="Arial"/>
+          <w:color w:val="000000"/>
+          <w:sz w:val="16"/>
+          <w:szCs w:val="16"/>
+        </w:rPr>
+        <w:t>download the two files precompiled executable to a directory of your choice</w:t>
+      </w:r>
+      <w:r>
+        <w:rPr>
+          <w:rFonts w:ascii="Arial" w:hAnsi="Arial" w:cs="Arial"/>
+          <w:color w:val="000000"/>
+          <w:sz w:val="16"/>
+          <w:szCs w:val="16"/>
+        </w:rPr>
+        <w:t>:</w:t>
+      </w:r>
+    </w:p>
+    <w:p>
+      <w:pPr>
+        <w:spacing w:before="120"/>
+        <w:ind w:left="284"/>
+        <w:rPr>
+          <w:rFonts w:ascii="Courier" w:hAnsi="Courier" w:cs="Menlo"/>
+          <w:color w:val="000000"/>
+          <w:sz w:val="15"/>
+          <w:szCs w:val="15"/>
+        </w:rPr>
+      </w:pPr>
+      <w:r>
+        <w:rPr>
+          <w:rFonts w:ascii="Courier" w:hAnsi="Courier" w:cs="Menlo"/>
+          <w:color w:val="000000"/>
+          <w:sz w:val="15"/>
+          <w:szCs w:val="15"/>
+        </w:rPr>
+        <w:t xml:space="preserve">curl -L </w:t>
+      </w:r>
+      <w:r>
+        <w:rPr>
+          <w:rFonts w:ascii="Courier" w:hAnsi="Courier" w:cs="Menlo"/>
+          <w:color w:val="000000"/>
+          <w:sz w:val="15"/>
+          <w:szCs w:val="15"/>
+        </w:rPr>
+        <w:t xml:space="preserve">-o </w:t>
       </w:r>
       <w:proofErr w:type="spellStart"/>
       <w:r>
         <w:rPr>
-          <w:rFonts w:ascii="Courier" w:hAnsi="Courier"/>
-        </w:rPr>
-        <w:t>hmmsearch</w:t>
+          <w:rFonts w:ascii="Courier" w:hAnsi="Courier" w:cs="Menlo"/>
+          <w:color w:val="000000"/>
+          <w:sz w:val="15"/>
+          <w:szCs w:val="15"/>
+        </w:rPr>
+        <w:t>hmm</w:t>
+      </w:r>
+      <w:r>
+        <w:rPr>
+          <w:rFonts w:ascii="Courier" w:hAnsi="Courier" w:cs="Menlo"/>
+          <w:color w:val="000000"/>
+          <w:sz w:val="15"/>
+          <w:szCs w:val="15"/>
+        </w:rPr>
+        <w:t>search</w:t>
       </w:r>
       <w:proofErr w:type="spellEnd"/>
       <w:r>
         <w:rPr>
-          <w:rFonts w:ascii="Arial" w:hAnsi="Arial"/>
-        </w:rPr>
-        <w:t xml:space="preserve"> installed from the previous exercise.</w:t>
+          <w:rFonts w:ascii="Courier" w:hAnsi="Courier" w:cs="Menlo"/>
+          <w:color w:val="000000"/>
+          <w:sz w:val="15"/>
+          <w:szCs w:val="15"/>
+        </w:rPr>
+        <w:t xml:space="preserve"> </w:t>
+      </w:r>
+      <w:r>
+        <w:rPr>
+          <w:rFonts w:ascii="Courier" w:hAnsi="Courier" w:cs="Menlo"/>
+          <w:color w:val="000000"/>
+          <w:sz w:val="15"/>
+          <w:szCs w:val="15"/>
+        </w:rPr>
+        <w:t>https://string-db.org/bio334/hmm</w:t>
+      </w:r>
+      <w:r>
+        <w:rPr>
+          <w:rFonts w:ascii="Courier" w:hAnsi="Courier" w:cs="Menlo"/>
+          <w:color w:val="000000"/>
+          <w:sz w:val="15"/>
+          <w:szCs w:val="15"/>
+        </w:rPr>
+        <w:t>search</w:t>
+      </w:r>
+      <w:r>
+        <w:rPr>
+          <w:rFonts w:ascii="Courier" w:hAnsi="Courier" w:cs="Menlo"/>
+          <w:color w:val="000000"/>
+          <w:sz w:val="15"/>
+          <w:szCs w:val="15"/>
+        </w:rPr>
+        <w:t>_windows</w:t>
+      </w:r>
+    </w:p>
+    <w:p>
+      <w:pPr>
+        <w:spacing w:before="120"/>
+        <w:ind w:left="284"/>
+        <w:rPr>
+          <w:rFonts w:ascii="Courier" w:hAnsi="Courier" w:cs="Menlo"/>
+          <w:color w:val="000000"/>
+          <w:sz w:val="15"/>
+          <w:szCs w:val="15"/>
+        </w:rPr>
+      </w:pPr>
+      <w:r>
+        <w:rPr>
+          <w:rFonts w:ascii="Courier" w:hAnsi="Courier" w:cs="Menlo"/>
+          <w:color w:val="000000"/>
+          <w:sz w:val="15"/>
+          <w:szCs w:val="15"/>
+        </w:rPr>
+        <w:t xml:space="preserve">curl -L </w:t>
+      </w:r>
+      <w:r>
+        <w:rPr>
+          <w:rFonts w:ascii="Courier" w:hAnsi="Courier" w:cs="Menlo"/>
+          <w:color w:val="000000"/>
+          <w:sz w:val="15"/>
+          <w:szCs w:val="15"/>
+        </w:rPr>
+        <w:t xml:space="preserve">-o cygwin1.dll </w:t>
+      </w:r>
+      <w:r>
+        <w:rPr>
+          <w:rFonts w:ascii="Courier" w:hAnsi="Courier" w:cs="Menlo"/>
+          <w:color w:val="000000"/>
+          <w:sz w:val="15"/>
+          <w:szCs w:val="15"/>
+        </w:rPr>
+        <w:t>https://string-db.org/bio334/</w:t>
+      </w:r>
+      <w:r>
+        <w:rPr>
+          <w:rFonts w:ascii="Courier" w:hAnsi="Courier" w:cs="Menlo"/>
+          <w:color w:val="000000"/>
+          <w:sz w:val="15"/>
+          <w:szCs w:val="15"/>
+        </w:rPr>
+        <w:t>cygwin1.dll</w:t>
+      </w:r>
+    </w:p>
+    <w:p>
+      <w:pPr>
+        <w:ind w:left="284"/>
+        <w:rPr>
+          <w:rFonts w:ascii="Courier" w:hAnsi="Courier" w:cs="Menlo"/>
+          <w:color w:val="000000"/>
+          <w:sz w:val="20"/>
+          <w:szCs w:val="20"/>
+        </w:rPr>
+      </w:pPr>
+    </w:p>
+    <w:p>
+      <w:pPr>
+        <w:ind w:left="284"/>
+        <w:rPr>
+          <w:rFonts w:ascii="Arial" w:hAnsi="Arial" w:cs="Arial"/>
+          <w:color w:val="000000"/>
+          <w:sz w:val="20"/>
+          <w:szCs w:val="20"/>
+          <w:u w:val="single"/>
+        </w:rPr>
+      </w:pPr>
+      <w:r>
+        <w:rPr>
+          <w:rFonts w:ascii="Arial" w:hAnsi="Arial" w:cs="Arial"/>
+          <w:color w:val="000000"/>
+          <w:sz w:val="20"/>
+          <w:szCs w:val="20"/>
+          <w:u w:val="single"/>
+        </w:rPr>
+        <w:t>On Mac:</w:t>
+      </w:r>
+    </w:p>
+    <w:p>
+      <w:pPr>
+        <w:spacing w:before="120"/>
+        <w:ind w:left="284"/>
+        <w:rPr>
+          <w:rFonts w:ascii="Arial" w:hAnsi="Arial" w:cs="Arial"/>
+          <w:color w:val="000000"/>
+          <w:sz w:val="16"/>
+          <w:szCs w:val="16"/>
+        </w:rPr>
+      </w:pPr>
+      <w:r>
+        <w:rPr>
+          <w:rFonts w:ascii="Arial" w:hAnsi="Arial" w:cs="Arial"/>
+          <w:color w:val="000000"/>
+          <w:sz w:val="16"/>
+          <w:szCs w:val="16"/>
+        </w:rPr>
+        <w:t>c</w:t>
+      </w:r>
+      <w:r>
+        <w:rPr>
+          <w:rFonts w:ascii="Arial" w:hAnsi="Arial" w:cs="Arial"/>
+          <w:color w:val="000000"/>
+          <w:sz w:val="16"/>
+          <w:szCs w:val="16"/>
+        </w:rPr>
+        <w:t xml:space="preserve">hoose one of the two </w:t>
+      </w:r>
+      <w:r>
+        <w:rPr>
+          <w:rFonts w:ascii="Arial" w:hAnsi="Arial" w:cs="Arial"/>
+          <w:color w:val="000000"/>
+          <w:sz w:val="16"/>
+          <w:szCs w:val="16"/>
+        </w:rPr>
+        <w:t xml:space="preserve">binaries </w:t>
+      </w:r>
+      <w:r>
+        <w:rPr>
+          <w:rFonts w:ascii="Arial" w:hAnsi="Arial" w:cs="Arial"/>
+          <w:color w:val="000000"/>
+          <w:sz w:val="16"/>
+          <w:szCs w:val="16"/>
+        </w:rPr>
+        <w:t>below, depending on your CPU:</w:t>
+      </w:r>
+    </w:p>
+    <w:p>
+      <w:pPr>
+        <w:spacing w:before="120"/>
+        <w:ind w:left="284"/>
+        <w:rPr>
+          <w:rFonts w:ascii="Courier" w:hAnsi="Courier" w:cs="Menlo"/>
+          <w:color w:val="000000"/>
+          <w:sz w:val="15"/>
+          <w:szCs w:val="15"/>
+        </w:rPr>
+      </w:pPr>
+      <w:r>
+        <w:rPr>
+          <w:rFonts w:ascii="Courier" w:hAnsi="Courier" w:cs="Menlo"/>
+          <w:color w:val="000000"/>
+          <w:sz w:val="15"/>
+          <w:szCs w:val="15"/>
+        </w:rPr>
+        <w:t xml:space="preserve">curl -L -o </w:t>
+      </w:r>
+      <w:proofErr w:type="spellStart"/>
+      <w:r>
+        <w:rPr>
+          <w:rFonts w:ascii="Courier" w:hAnsi="Courier" w:cs="Menlo"/>
+          <w:color w:val="000000"/>
+          <w:sz w:val="15"/>
+          <w:szCs w:val="15"/>
+        </w:rPr>
+        <w:t>hmm</w:t>
+      </w:r>
+      <w:r>
+        <w:rPr>
+          <w:rFonts w:ascii="Courier" w:hAnsi="Courier" w:cs="Menlo"/>
+          <w:color w:val="000000"/>
+          <w:sz w:val="15"/>
+          <w:szCs w:val="15"/>
+        </w:rPr>
+        <w:t>search</w:t>
+      </w:r>
+      <w:proofErr w:type="spellEnd"/>
+      <w:r>
+        <w:rPr>
+          <w:rFonts w:ascii="Courier" w:hAnsi="Courier" w:cs="Menlo"/>
+          <w:color w:val="000000"/>
+          <w:sz w:val="15"/>
+          <w:szCs w:val="15"/>
+        </w:rPr>
+        <w:t xml:space="preserve"> https://</w:t>
+      </w:r>
+      <w:r>
+        <w:rPr>
+          <w:rFonts w:ascii="Courier" w:hAnsi="Courier" w:cs="Menlo"/>
+          <w:color w:val="000000"/>
+          <w:sz w:val="15"/>
+          <w:szCs w:val="15"/>
+        </w:rPr>
+        <w:t>string-db.org/bio334/hmm</w:t>
+      </w:r>
+      <w:r>
+        <w:rPr>
+          <w:rFonts w:ascii="Courier" w:hAnsi="Courier" w:cs="Menlo"/>
+          <w:color w:val="000000"/>
+          <w:sz w:val="15"/>
+          <w:szCs w:val="15"/>
+        </w:rPr>
+        <w:t>search</w:t>
+      </w:r>
+      <w:r>
+        <w:rPr>
+          <w:rFonts w:ascii="Courier" w:hAnsi="Courier" w:cs="Menlo"/>
+          <w:color w:val="000000"/>
+          <w:sz w:val="15"/>
+          <w:szCs w:val="15"/>
+        </w:rPr>
+        <w:t>_x86_mac</w:t>
+      </w:r>
+    </w:p>
+    <w:p>
+      <w:pPr>
+        <w:spacing w:before="120"/>
+        <w:ind w:left="284"/>
+        <w:rPr>
+          <w:rFonts w:ascii="Courier" w:hAnsi="Courier" w:cs="Menlo"/>
+          <w:color w:val="000000"/>
+          <w:sz w:val="15"/>
+          <w:szCs w:val="15"/>
+        </w:rPr>
+      </w:pPr>
+      <w:r>
+        <w:rPr>
+          <w:rFonts w:ascii="Courier" w:hAnsi="Courier" w:cs="Menlo"/>
+          <w:color w:val="000000"/>
+          <w:sz w:val="15"/>
+          <w:szCs w:val="15"/>
+        </w:rPr>
+        <w:t xml:space="preserve">curl -L -o </w:t>
+      </w:r>
+      <w:proofErr w:type="spellStart"/>
+      <w:r>
+        <w:rPr>
+          <w:rFonts w:ascii="Courier" w:hAnsi="Courier" w:cs="Menlo"/>
+          <w:color w:val="000000"/>
+          <w:sz w:val="15"/>
+          <w:szCs w:val="15"/>
+        </w:rPr>
+        <w:t>hmm</w:t>
+      </w:r>
+      <w:r>
+        <w:rPr>
+          <w:rFonts w:ascii="Courier" w:hAnsi="Courier" w:cs="Menlo"/>
+          <w:color w:val="000000"/>
+          <w:sz w:val="15"/>
+          <w:szCs w:val="15"/>
+        </w:rPr>
+        <w:t>search</w:t>
+      </w:r>
+      <w:proofErr w:type="spellEnd"/>
+      <w:r>
+        <w:rPr>
+          <w:rFonts w:ascii="Courier" w:hAnsi="Courier" w:cs="Menlo"/>
+          <w:color w:val="000000"/>
+          <w:sz w:val="15"/>
+          <w:szCs w:val="15"/>
+        </w:rPr>
+        <w:t xml:space="preserve"> </w:t>
+      </w:r>
+      <w:r>
+        <w:rPr>
+          <w:rFonts w:ascii="Courier" w:hAnsi="Courier" w:cs="Menlo"/>
+          <w:color w:val="000000"/>
+          <w:sz w:val="15"/>
+          <w:szCs w:val="15"/>
+        </w:rPr>
+        <w:t>https://string-db.org/bio334/hmm</w:t>
+      </w:r>
+      <w:r>
+        <w:rPr>
+          <w:rFonts w:ascii="Courier" w:hAnsi="Courier" w:cs="Menlo"/>
+          <w:color w:val="000000"/>
+          <w:sz w:val="15"/>
+          <w:szCs w:val="15"/>
+        </w:rPr>
+        <w:t>search</w:t>
+      </w:r>
+      <w:r>
+        <w:rPr>
+          <w:rFonts w:ascii="Courier" w:hAnsi="Courier" w:cs="Menlo"/>
+          <w:color w:val="000000"/>
+          <w:sz w:val="15"/>
+          <w:szCs w:val="15"/>
+        </w:rPr>
+        <w:t>_arm64_mac</w:t>
+      </w:r>
+    </w:p>
+    <w:p>
+      <w:pPr>
+        <w:spacing w:before="120"/>
+        <w:ind w:left="284"/>
+        <w:rPr>
+          <w:rFonts w:ascii="Arial" w:hAnsi="Arial" w:cs="Arial"/>
+          <w:color w:val="000000"/>
+          <w:sz w:val="16"/>
+          <w:szCs w:val="16"/>
+        </w:rPr>
+      </w:pPr>
+      <w:r>
+        <w:rPr>
+          <w:rFonts w:ascii="Arial" w:hAnsi="Arial" w:cs="Arial"/>
+          <w:color w:val="000000"/>
+          <w:sz w:val="16"/>
+          <w:szCs w:val="16"/>
+        </w:rPr>
+        <w:t>then, run this command to make the file executable</w:t>
+      </w:r>
+      <w:r>
+        <w:rPr>
+          <w:rFonts w:ascii="Arial" w:hAnsi="Arial" w:cs="Arial"/>
+          <w:color w:val="000000"/>
+          <w:sz w:val="16"/>
+          <w:szCs w:val="16"/>
+        </w:rPr>
+        <w:t>:</w:t>
+      </w:r>
+    </w:p>
+    <w:p>
+      <w:pPr>
+        <w:spacing w:before="120"/>
+        <w:ind w:left="284"/>
+        <w:rPr>
+          <w:rFonts w:ascii="Courier" w:hAnsi="Courier" w:cs="Menlo"/>
+          <w:color w:val="000000"/>
+          <w:sz w:val="15"/>
+          <w:szCs w:val="15"/>
+        </w:rPr>
+      </w:pPr>
+      <w:proofErr w:type="spellStart"/>
+      <w:r>
+        <w:rPr>
+          <w:rFonts w:ascii="Courier" w:hAnsi="Courier" w:cs="Menlo"/>
+          <w:color w:val="000000"/>
+          <w:sz w:val="15"/>
+          <w:szCs w:val="15"/>
+        </w:rPr>
+        <w:t>chmod</w:t>
+      </w:r>
+      <w:proofErr w:type="spellEnd"/>
+      <w:r>
+        <w:rPr>
+          <w:rFonts w:ascii="Courier" w:hAnsi="Courier" w:cs="Menlo"/>
+          <w:color w:val="000000"/>
+          <w:sz w:val="15"/>
+          <w:szCs w:val="15"/>
+        </w:rPr>
+        <w:t xml:space="preserve"> +x </w:t>
+      </w:r>
+      <w:proofErr w:type="spellStart"/>
+      <w:r>
+        <w:rPr>
+          <w:rFonts w:ascii="Courier" w:hAnsi="Courier" w:cs="Menlo"/>
+          <w:color w:val="000000"/>
+          <w:sz w:val="15"/>
+          <w:szCs w:val="15"/>
+        </w:rPr>
+        <w:t>hmm</w:t>
+      </w:r>
+      <w:r>
+        <w:rPr>
+          <w:rFonts w:ascii="Courier" w:hAnsi="Courier" w:cs="Menlo"/>
+          <w:color w:val="000000"/>
+          <w:sz w:val="15"/>
+          <w:szCs w:val="15"/>
+        </w:rPr>
+        <w:t>search</w:t>
+      </w:r>
+      <w:proofErr w:type="spellEnd"/>
+    </w:p>
+    <w:p>
+      <w:pPr>
+        <w:rPr>
+          <w:rFonts w:ascii="Arial" w:hAnsi="Arial"/>
+        </w:rPr>
+      </w:pPr>
+      <w:r>
+        <w:rPr>
+          <w:rFonts w:ascii="Arial" w:hAnsi="Arial"/>
+        </w:rPr>
+        <w:br w:type="page"/>
       </w:r>
     </w:p>
     <w:p>
@@ -776,47 +1341,61 @@
       <w:pPr>
         <w:ind w:left="284" w:hanging="284"/>
         <w:rPr>
-          <w:rFonts w:ascii="Courier" w:hAnsi="Courier"/>
-          <w:sz w:val="20"/>
-          <w:szCs w:val="20"/>
-        </w:rPr>
-      </w:pPr>
-      <w:r>
-        <w:rPr>
-          <w:rFonts w:ascii="Courier" w:hAnsi="Courier"/>
-          <w:sz w:val="20"/>
-          <w:szCs w:val="20"/>
-        </w:rPr>
-        <w:t>cd ~/Documents/Bio334_Data/</w:t>
-      </w:r>
-    </w:p>
-    <w:p>
-      <w:pPr>
-        <w:ind w:left="284" w:hanging="284"/>
-        <w:rPr>
-          <w:rFonts w:ascii="Courier" w:hAnsi="Courier"/>
-          <w:sz w:val="20"/>
-          <w:szCs w:val="20"/>
-        </w:rPr>
-      </w:pPr>
-      <w:proofErr w:type="spellStart"/>
-      <w:r>
-        <w:rPr>
-          <w:rFonts w:ascii="Courier" w:hAnsi="Courier"/>
-          <w:sz w:val="20"/>
-          <w:szCs w:val="20"/>
-        </w:rPr>
-        <w:t>conda</w:t>
-      </w:r>
-      <w:proofErr w:type="spellEnd"/>
-      <w:r>
-        <w:rPr>
-          <w:rFonts w:ascii="Courier" w:hAnsi="Courier"/>
-          <w:sz w:val="20"/>
-          <w:szCs w:val="20"/>
-        </w:rPr>
-        <w:t xml:space="preserve"> activate ~/Documents/py38_envs</w:t>
-      </w:r>
+          <w:rFonts w:ascii="Arial" w:hAnsi="Arial"/>
+        </w:rPr>
+      </w:pPr>
+      <w:r>
+        <w:rPr>
+          <w:rFonts w:ascii="Arial" w:hAnsi="Arial"/>
+        </w:rPr>
+        <w:t>-</w:t>
+      </w:r>
+      <w:r>
+        <w:rPr>
+          <w:rFonts w:ascii="Arial" w:hAnsi="Arial"/>
+        </w:rPr>
+        <w:tab/>
+        <w:t>then, run</w:t>
+      </w:r>
+      <w:r>
+        <w:rPr>
+          <w:rFonts w:ascii="Arial" w:hAnsi="Arial"/>
+        </w:rPr>
+        <w:t xml:space="preserve"> HMM-</w:t>
+      </w:r>
+      <w:r>
+        <w:rPr>
+          <w:rFonts w:ascii="Arial" w:hAnsi="Arial"/>
+        </w:rPr>
+        <w:t>search</w:t>
+      </w:r>
+      <w:r>
+        <w:rPr>
+          <w:rFonts w:ascii="Arial" w:hAnsi="Arial"/>
+        </w:rPr>
+        <w:t xml:space="preserve"> </w:t>
+      </w:r>
+      <w:r>
+        <w:rPr>
+          <w:rFonts w:ascii="Arial" w:hAnsi="Arial"/>
+        </w:rPr>
+        <w:t>as follows</w:t>
+      </w:r>
+      <w:r>
+        <w:rPr>
+          <w:rFonts w:ascii="Arial" w:hAnsi="Arial"/>
+        </w:rPr>
+        <w:t>:</w:t>
+      </w:r>
+    </w:p>
+    <w:p>
+      <w:pPr>
+        <w:ind w:left="284" w:hanging="284"/>
+        <w:jc w:val="both"/>
+        <w:rPr>
+          <w:rFonts w:ascii="Arial" w:hAnsi="Arial"/>
+        </w:rPr>
+      </w:pPr>
     </w:p>
     <w:p>
       <w:pPr>
@@ -997,25 +1576,7 @@
           <w:sz w:val="20"/>
           <w:szCs w:val="20"/>
         </w:rPr>
-        <w:t xml:space="preserve">[check the first few lines of that new file; the domain positions are in ‘env </w:t>
-      </w:r>
-      <w:proofErr w:type="spellStart"/>
-      <w:r>
-        <w:rPr>
-          <w:rFonts w:ascii="Arial Narrow" w:hAnsi="Arial Narrow"/>
-          <w:sz w:val="20"/>
-          <w:szCs w:val="20"/>
-        </w:rPr>
-        <w:t>coord</w:t>
-      </w:r>
-      <w:proofErr w:type="spellEnd"/>
-      <w:r>
-        <w:rPr>
-          <w:rFonts w:ascii="Arial Narrow" w:hAnsi="Arial Narrow"/>
-          <w:sz w:val="20"/>
-          <w:szCs w:val="20"/>
-        </w:rPr>
-        <w:t>’]</w:t>
+        <w:t>[check the first few lines of that new file; the domain positions are in ‘env coord’]</w:t>
       </w:r>
     </w:p>
     <w:p>
@@ -1128,99 +1689,12 @@
     <w:p>
       <w:pPr>
         <w:spacing w:before="120"/>
+        <w:ind w:left="284" w:hanging="284"/>
         <w:jc w:val="both"/>
         <w:rPr>
           <w:rFonts w:ascii="Arial" w:hAnsi="Arial"/>
-          <w:i/>
-        </w:rPr>
-      </w:pPr>
-      <w:r>
-        <w:rPr>
-          <w:rFonts w:ascii="Arial" w:hAnsi="Arial"/>
-          <w:i/>
-        </w:rPr>
-        <w:t>hints: first, read the protein sequences, and store the</w:t>
-      </w:r>
-      <w:r>
-        <w:rPr>
-          <w:rFonts w:ascii="Arial" w:hAnsi="Arial"/>
-          <w:i/>
-        </w:rPr>
-        <w:t>se into a dictionary</w:t>
-      </w:r>
-      <w:r>
-        <w:rPr>
-          <w:rFonts w:ascii="Arial" w:hAnsi="Arial"/>
-          <w:i/>
-        </w:rPr>
-        <w:t xml:space="preserve"> (one ‘string’ of amino</w:t>
-      </w:r>
-      <w:r>
-        <w:rPr>
-          <w:rFonts w:ascii="Arial" w:hAnsi="Arial"/>
-          <w:i/>
-        </w:rPr>
-        <w:t>-</w:t>
-      </w:r>
-      <w:r>
-        <w:rPr>
-          <w:rFonts w:ascii="Arial" w:hAnsi="Arial"/>
-          <w:i/>
-        </w:rPr>
-        <w:t xml:space="preserve">acids per protein name). Then, read the second file and parse the coordinates. Whenever you’ve parsed one valid line from the second file, retrieve the corresponding protein sequence from the hash you’ve </w:t>
-      </w:r>
-      <w:r>
-        <w:rPr>
-          <w:rFonts w:ascii="Arial" w:hAnsi="Arial"/>
-          <w:i/>
-        </w:rPr>
-        <w:lastRenderedPageBreak/>
-        <w:t>made earlier, and cut out the part that contains the domain. Use the ‘</w:t>
-      </w:r>
-      <w:proofErr w:type="spellStart"/>
-      <w:r>
-        <w:rPr>
-          <w:rFonts w:ascii="Arial" w:hAnsi="Arial"/>
-          <w:i/>
-        </w:rPr>
-        <w:t>substr</w:t>
-      </w:r>
-      <w:proofErr w:type="spellEnd"/>
-      <w:r>
-        <w:rPr>
-          <w:rFonts w:ascii="Arial" w:hAnsi="Arial"/>
-          <w:i/>
-        </w:rPr>
-        <w:t xml:space="preserve">’ function in </w:t>
-      </w:r>
-      <w:r>
-        <w:rPr>
-          <w:rFonts w:ascii="Arial" w:hAnsi="Arial"/>
-          <w:i/>
-        </w:rPr>
-        <w:t>Python</w:t>
-      </w:r>
-      <w:r>
-        <w:rPr>
-          <w:rFonts w:ascii="Arial" w:hAnsi="Arial"/>
-          <w:i/>
-        </w:rPr>
-        <w:t xml:space="preserve"> to cut out the relevant part of the string. Then, print the substring and </w:t>
-      </w:r>
-      <w:r>
-        <w:rPr>
-          <w:rFonts w:ascii="Arial" w:hAnsi="Arial"/>
-          <w:i/>
-        </w:rPr>
-        <w:t>proceed to</w:t>
-      </w:r>
-      <w:r>
-        <w:rPr>
-          <w:rFonts w:ascii="Arial" w:hAnsi="Arial"/>
-          <w:i/>
-        </w:rPr>
-        <w:t xml:space="preserve"> the next line.</w:t>
-      </w:r>
+        </w:rPr>
+      </w:pPr>
     </w:p>
     <w:p>
       <w:pPr>
@@ -1228,6 +1702,95 @@
         <w:jc w:val="both"/>
         <w:rPr>
           <w:rFonts w:ascii="Arial" w:hAnsi="Arial"/>
+          <w:i/>
+        </w:rPr>
+      </w:pPr>
+      <w:r>
+        <w:rPr>
+          <w:rFonts w:ascii="Arial" w:hAnsi="Arial"/>
+          <w:i/>
+        </w:rPr>
+        <w:t>hints: first, read the protein sequences, and store the</w:t>
+      </w:r>
+      <w:r>
+        <w:rPr>
+          <w:rFonts w:ascii="Arial" w:hAnsi="Arial"/>
+          <w:i/>
+        </w:rPr>
+        <w:t>se into a dictionary</w:t>
+      </w:r>
+      <w:r>
+        <w:rPr>
+          <w:rFonts w:ascii="Arial" w:hAnsi="Arial"/>
+          <w:i/>
+        </w:rPr>
+        <w:t xml:space="preserve"> (one ‘string’ of amino</w:t>
+      </w:r>
+      <w:r>
+        <w:rPr>
+          <w:rFonts w:ascii="Arial" w:hAnsi="Arial"/>
+          <w:i/>
+        </w:rPr>
+        <w:t>-</w:t>
+      </w:r>
+      <w:r>
+        <w:rPr>
+          <w:rFonts w:ascii="Arial" w:hAnsi="Arial"/>
+          <w:i/>
+        </w:rPr>
+        <w:t>acids per protein name). Then, read the second file and parse the coordinates. Whenever you’ve parsed one valid line from the second file, retrieve the corresponding protein sequence from the hash you’ve made earlier, and cut out the part that contains the domain. Use the ‘</w:t>
+      </w:r>
+      <w:proofErr w:type="spellStart"/>
+      <w:r>
+        <w:rPr>
+          <w:rFonts w:ascii="Arial" w:hAnsi="Arial"/>
+          <w:i/>
+        </w:rPr>
+        <w:t>substr</w:t>
+      </w:r>
+      <w:proofErr w:type="spellEnd"/>
+      <w:r>
+        <w:rPr>
+          <w:rFonts w:ascii="Arial" w:hAnsi="Arial"/>
+          <w:i/>
+        </w:rPr>
+        <w:t xml:space="preserve">’ function in </w:t>
+      </w:r>
+      <w:r>
+        <w:rPr>
+          <w:rFonts w:ascii="Arial" w:hAnsi="Arial"/>
+          <w:i/>
+        </w:rPr>
+        <w:t>Python</w:t>
+      </w:r>
+      <w:r>
+        <w:rPr>
+          <w:rFonts w:ascii="Arial" w:hAnsi="Arial"/>
+          <w:i/>
+        </w:rPr>
+        <w:t xml:space="preserve"> to cut out the relevant part of the string. Then, print the substring and </w:t>
+      </w:r>
+      <w:r>
+        <w:rPr>
+          <w:rFonts w:ascii="Arial" w:hAnsi="Arial"/>
+          <w:i/>
+        </w:rPr>
+        <w:t>proceed to</w:t>
+      </w:r>
+      <w:r>
+        <w:rPr>
+          <w:rFonts w:ascii="Arial" w:hAnsi="Arial"/>
+          <w:i/>
+        </w:rPr>
+        <w:t xml:space="preserve"> the next line.</w:t>
+      </w:r>
+    </w:p>
+    <w:p>
+      <w:pPr>
+        <w:spacing w:before="120"/>
+        <w:jc w:val="both"/>
+        <w:rPr>
+          <w:rFonts w:ascii="Arial" w:hAnsi="Arial"/>
         </w:rPr>
       </w:pPr>
     </w:p>
@@ -1285,7 +1848,19 @@
         <w:rPr>
           <w:rFonts w:ascii="Arial" w:hAnsi="Arial"/>
         </w:rPr>
-        <w:t>course website you will find the solution (which you can download and run at any time):</w:t>
+        <w:t xml:space="preserve">course website </w:t>
+      </w:r>
+      <w:r>
+        <w:rPr>
+          <w:rFonts w:ascii="Arial" w:hAnsi="Arial"/>
+        </w:rPr>
+        <w:t xml:space="preserve">or the github </w:t>
+      </w:r>
+      <w:r>
+        <w:rPr>
+          <w:rFonts w:ascii="Arial" w:hAnsi="Arial"/>
+        </w:rPr>
+        <w:t>you will find the solution (which you can download and run at any time):</w:t>
       </w:r>
     </w:p>
     <w:p>
@@ -1384,81 +1959,34 @@
           <w:sz w:val="20"/>
           <w:szCs w:val="20"/>
         </w:rPr>
-        <w:t xml:space="preserve">“~/Documents/Bio334_Data/” </w:t>
-      </w:r>
-      <w:r>
-        <w:rPr>
-          <w:rFonts w:ascii="Arial Narrow" w:hAnsi="Arial Narrow"/>
-          <w:sz w:val="20"/>
-          <w:szCs w:val="20"/>
-        </w:rPr>
-        <w:t>folder</w:t>
-      </w:r>
-    </w:p>
-    <w:p>
-      <w:pPr>
-        <w:ind w:left="284" w:hanging="284"/>
-        <w:rPr>
-          <w:rFonts w:ascii="Arial Narrow" w:hAnsi="Arial Narrow"/>
-          <w:sz w:val="20"/>
-          <w:szCs w:val="20"/>
-        </w:rPr>
-      </w:pPr>
-    </w:p>
-    <w:p>
-      <w:pPr>
-        <w:ind w:left="284" w:hanging="284"/>
-        <w:rPr>
-          <w:rFonts w:ascii="Courier" w:hAnsi="Courier"/>
-          <w:sz w:val="20"/>
-          <w:szCs w:val="20"/>
-        </w:rPr>
-      </w:pPr>
-      <w:r>
-        <w:rPr>
-          <w:rFonts w:ascii="Courier" w:hAnsi="Courier"/>
-          <w:sz w:val="20"/>
-          <w:szCs w:val="20"/>
-        </w:rPr>
-        <w:tab/>
-        <w:t xml:space="preserve">cd </w:t>
-      </w:r>
-      <w:r>
-        <w:rPr>
-          <w:rFonts w:ascii="Courier" w:hAnsi="Courier"/>
-          <w:sz w:val="20"/>
-          <w:szCs w:val="20"/>
-        </w:rPr>
-        <w:t>~/Documents/Bio334_Data</w:t>
-      </w:r>
-    </w:p>
-    <w:p>
-      <w:pPr>
-        <w:ind w:left="284"/>
-        <w:rPr>
-          <w:rFonts w:ascii="Courier" w:hAnsi="Courier"/>
-          <w:sz w:val="20"/>
-          <w:szCs w:val="20"/>
-        </w:rPr>
-      </w:pPr>
-      <w:proofErr w:type="spellStart"/>
-      <w:r>
-        <w:rPr>
-          <w:rFonts w:ascii="Courier" w:hAnsi="Courier"/>
-          <w:sz w:val="20"/>
-          <w:szCs w:val="20"/>
-        </w:rPr>
-        <w:t>conda</w:t>
-      </w:r>
-      <w:proofErr w:type="spellEnd"/>
-      <w:r>
-        <w:rPr>
-          <w:rFonts w:ascii="Courier" w:hAnsi="Courier"/>
-          <w:sz w:val="20"/>
-          <w:szCs w:val="20"/>
-        </w:rPr>
-        <w:t xml:space="preserve"> activate ~/Documents/py38_envs</w:t>
-      </w:r>
+        <w:t>your local</w:t>
+      </w:r>
+      <w:r>
+        <w:rPr>
+          <w:rFonts w:ascii="Arial Narrow" w:hAnsi="Arial Narrow"/>
+          <w:sz w:val="20"/>
+          <w:szCs w:val="20"/>
+        </w:rPr>
+        <w:t xml:space="preserve"> </w:t>
+      </w:r>
+      <w:r>
+        <w:rPr>
+          <w:rFonts w:ascii="Arial Narrow" w:hAnsi="Arial Narrow"/>
+          <w:sz w:val="20"/>
+          <w:szCs w:val="20"/>
+        </w:rPr>
+        <w:t>directory. Then:</w:t>
+      </w:r>
+    </w:p>
+    <w:p>
+      <w:pPr>
+        <w:ind w:left="284" w:hanging="284"/>
+        <w:rPr>
+          <w:rFonts w:ascii="Arial Narrow" w:hAnsi="Arial Narrow"/>
+          <w:sz w:val="20"/>
+          <w:szCs w:val="20"/>
+        </w:rPr>
+      </w:pPr>
     </w:p>
     <w:p>
       <w:pPr>
@@ -1626,7 +2154,19 @@
         <w:rPr>
           <w:rFonts w:ascii="Arial" w:hAnsi="Arial" w:cs="Arial"/>
         </w:rPr>
-        <w:t>as in the exercises before, align and visualize the proteins. You should get a very nice and very compact alignment</w:t>
+        <w:t xml:space="preserve">as in the exercises before, align and visualize the proteins. You should </w:t>
+      </w:r>
+      <w:r>
+        <w:rPr>
+          <w:rFonts w:ascii="Arial" w:hAnsi="Arial" w:cs="Arial"/>
+        </w:rPr>
+        <w:t xml:space="preserve">now </w:t>
+      </w:r>
+      <w:r>
+        <w:rPr>
+          <w:rFonts w:ascii="Arial" w:hAnsi="Arial" w:cs="Arial"/>
+        </w:rPr>
+        <w:t>get a very nice and very compact alignment</w:t>
       </w:r>
       <w:r>
         <w:rPr>
@@ -1684,8 +2224,129 @@
 </w:document>
 </file>
 
+<file path=word/numbering.xml><?xml version="1.0" encoding="utf-8"?>
+<w:numbering xmlns:wpc="http://schemas.microsoft.com/office/word/2010/wordprocessingCanvas" xmlns:cx="http://schemas.microsoft.com/office/drawing/2014/chartex" xmlns:cx1="http://schemas.microsoft.com/office/drawing/2015/9/8/chartex" xmlns:cx2="http://schemas.microsoft.com/office/drawing/2015/10/21/chartex" xmlns:cx3="http://schemas.microsoft.com/office/drawing/2016/5/9/chartex" xmlns:cx4="http://schemas.microsoft.com/office/drawing/2016/5/10/chartex" xmlns:cx5="http://schemas.microsoft.com/office/drawing/2016/5/11/chartex" xmlns:cx6="http://schemas.microsoft.com/office/drawing/2016/5/12/chartex" xmlns:cx7="http://schemas.microsoft.com/office/drawing/2016/5/13/chartex" xmlns:cx8="http://schemas.microsoft.com/office/drawing/2016/5/14/chartex" xmlns:mc="http://schemas.openxmlformats.org/markup-compatibility/2006" xmlns:aink="http://schemas.microsoft.com/office/drawing/2016/ink" xmlns:am3d="http://schemas.microsoft.com/office/drawing/2017/model3d" xmlns:o="urn:schemas-microsoft-com:office:office" xmlns:oel="http://schemas.microsoft.com/office/2019/extlst" xmlns:r="http://schemas.openxmlformats.org/officeDocument/2006/relationships" xmlns:m="http://schemas.openxmlformats.org/officeDocument/2006/math" xmlns:v="urn:schemas-microsoft-com:vml" xmlns:wp14="http://schemas.microsoft.com/office/word/2010/wordprocessingDrawing" xmlns:wp="http://schemas.openxmlformats.org/drawingml/2006/wordprocessingDrawing" xmlns:w10="urn:schemas-microsoft-com:office:word" xmlns:w="http://schemas.openxmlformats.org/wordprocessingml/2006/main" xmlns:w14="http://schemas.microsoft.com/office/word/2010/wordml" xmlns:w15="http://schemas.microsoft.com/office/word/2012/wordml" xmlns:w16cex="http://schemas.microsoft.com/office/word/2018/wordml/cex" xmlns:w16cid="http://schemas.microsoft.com/office/word/2016/wordml/cid" xmlns:w16="http://schemas.microsoft.com/office/word/2018/wordml" xmlns:w16du="http://schemas.microsoft.com/office/word/2023/wordml/word16du" xmlns:w16sdtdh="http://schemas.microsoft.com/office/word/2020/wordml/sdtdatahash" xmlns:w16sdtfl="http://schemas.microsoft.com/office/word/2024/wordml/sdtformatlock" xmlns:w16se="http://schemas.microsoft.com/office/word/2015/wordml/symex" xmlns:wpg="http://schemas.microsoft.com/office/word/2010/wordprocessingGroup" xmlns:wpi="http://schemas.microsoft.com/office/word/2010/wordprocessingInk" xmlns:wne="http://schemas.microsoft.com/office/word/2006/wordml" xmlns:wps="http://schemas.microsoft.com/office/word/2010/wordprocessingShape" mc:Ignorable="w14 w15 w16se w16cid w16 w16cex w16sdtdh w16sdtfl w16du wp14">
+  <w:abstractNum w:abstractNumId="0" w15:restartNumberingAfterBreak="0">
+    <w:nsid w:val="2A497572"/>
+    <w:multiLevelType w:val="hybridMultilevel"/>
+    <w:tmpl w:val="FA285F24"/>
+    <w:lvl w:ilvl="0" w:tplc="8678153C">
+      <w:start w:val="1"/>
+      <w:numFmt w:val="bullet"/>
+      <w:lvlText w:val="-"/>
+      <w:lvlJc w:val="left"/>
+      <w:pPr>
+        <w:ind w:left="720" w:hanging="360"/>
+      </w:pPr>
+      <w:rPr>
+        <w:rFonts w:ascii="Arial" w:eastAsia="Times New Roman" w:hAnsi="Arial" w:cs="Arial" w:hint="default"/>
+      </w:rPr>
+    </w:lvl>
+    <w:lvl w:ilvl="1" w:tplc="08090003" w:tentative="1">
+      <w:start w:val="1"/>
+      <w:numFmt w:val="bullet"/>
+      <w:lvlText w:val="o"/>
+      <w:lvlJc w:val="left"/>
+      <w:pPr>
+        <w:ind w:left="1440" w:hanging="360"/>
+      </w:pPr>
+      <w:rPr>
+        <w:rFonts w:ascii="Courier New" w:hAnsi="Courier New" w:cs="Courier New" w:hint="default"/>
+      </w:rPr>
+    </w:lvl>
+    <w:lvl w:ilvl="2" w:tplc="08090005" w:tentative="1">
+      <w:start w:val="1"/>
+      <w:numFmt w:val="bullet"/>
+      <w:lvlText w:val=""/>
+      <w:lvlJc w:val="left"/>
+      <w:pPr>
+        <w:ind w:left="2160" w:hanging="360"/>
+      </w:pPr>
+      <w:rPr>
+        <w:rFonts w:ascii="Wingdings" w:hAnsi="Wingdings" w:hint="default"/>
+      </w:rPr>
+    </w:lvl>
+    <w:lvl w:ilvl="3" w:tplc="08090001" w:tentative="1">
+      <w:start w:val="1"/>
+      <w:numFmt w:val="bullet"/>
+      <w:lvlText w:val=""/>
+      <w:lvlJc w:val="left"/>
+      <w:pPr>
+        <w:ind w:left="2880" w:hanging="360"/>
+      </w:pPr>
+      <w:rPr>
+        <w:rFonts w:ascii="Symbol" w:hAnsi="Symbol" w:hint="default"/>
+      </w:rPr>
+    </w:lvl>
+    <w:lvl w:ilvl="4" w:tplc="08090003" w:tentative="1">
+      <w:start w:val="1"/>
+      <w:numFmt w:val="bullet"/>
+      <w:lvlText w:val="o"/>
+      <w:lvlJc w:val="left"/>
+      <w:pPr>
+        <w:ind w:left="3600" w:hanging="360"/>
+      </w:pPr>
+      <w:rPr>
+        <w:rFonts w:ascii="Courier New" w:hAnsi="Courier New" w:cs="Courier New" w:hint="default"/>
+      </w:rPr>
+    </w:lvl>
+    <w:lvl w:ilvl="5" w:tplc="08090005" w:tentative="1">
+      <w:start w:val="1"/>
+      <w:numFmt w:val="bullet"/>
+      <w:lvlText w:val=""/>
+      <w:lvlJc w:val="left"/>
+      <w:pPr>
+        <w:ind w:left="4320" w:hanging="360"/>
+      </w:pPr>
+      <w:rPr>
+        <w:rFonts w:ascii="Wingdings" w:hAnsi="Wingdings" w:hint="default"/>
+      </w:rPr>
+    </w:lvl>
+    <w:lvl w:ilvl="6" w:tplc="08090001" w:tentative="1">
+      <w:start w:val="1"/>
+      <w:numFmt w:val="bullet"/>
+      <w:lvlText w:val=""/>
+      <w:lvlJc w:val="left"/>
+      <w:pPr>
+        <w:ind w:left="5040" w:hanging="360"/>
+      </w:pPr>
+      <w:rPr>
+        <w:rFonts w:ascii="Symbol" w:hAnsi="Symbol" w:hint="default"/>
+      </w:rPr>
+    </w:lvl>
+    <w:lvl w:ilvl="7" w:tplc="08090003" w:tentative="1">
+      <w:start w:val="1"/>
+      <w:numFmt w:val="bullet"/>
+      <w:lvlText w:val="o"/>
+      <w:lvlJc w:val="left"/>
+      <w:pPr>
+        <w:ind w:left="5760" w:hanging="360"/>
+      </w:pPr>
+      <w:rPr>
+        <w:rFonts w:ascii="Courier New" w:hAnsi="Courier New" w:cs="Courier New" w:hint="default"/>
+      </w:rPr>
+    </w:lvl>
+    <w:lvl w:ilvl="8" w:tplc="08090005" w:tentative="1">
+      <w:start w:val="1"/>
+      <w:numFmt w:val="bullet"/>
+      <w:lvlText w:val=""/>
+      <w:lvlJc w:val="left"/>
+      <w:pPr>
+        <w:ind w:left="6480" w:hanging="360"/>
+      </w:pPr>
+      <w:rPr>
+        <w:rFonts w:ascii="Wingdings" w:hAnsi="Wingdings" w:hint="default"/>
+      </w:rPr>
+    </w:lvl>
+  </w:abstractNum>
+  <w:num w:numId="1" w16cid:durableId="2130199978">
+    <w:abstractNumId w:val="0"/>
+  </w:num>
+</w:numbering>
+</file>
+
 <file path=word/styles.xml><?xml version="1.0" encoding="utf-8"?>
-<w:styles xmlns:mc="http://schemas.openxmlformats.org/markup-compatibility/2006" xmlns:r="http://schemas.openxmlformats.org/officeDocument/2006/relationships" xmlns:w="http://schemas.openxmlformats.org/wordprocessingml/2006/main" xmlns:w14="http://schemas.microsoft.com/office/word/2010/wordml" xmlns:w15="http://schemas.microsoft.com/office/word/2012/wordml" xmlns:w16cex="http://schemas.microsoft.com/office/word/2018/wordml/cex" xmlns:w16cid="http://schemas.microsoft.com/office/word/2016/wordml/cid" xmlns:w16="http://schemas.microsoft.com/office/word/2018/wordml" xmlns:w16sdtdh="http://schemas.microsoft.com/office/word/2020/wordml/sdtdatahash" xmlns:w16se="http://schemas.microsoft.com/office/word/2015/wordml/symex" mc:Ignorable="w14 w15 w16se w16cid w16 w16cex w16sdtdh">
+<w:styles xmlns:mc="http://schemas.openxmlformats.org/markup-compatibility/2006" xmlns:r="http://schemas.openxmlformats.org/officeDocument/2006/relationships" xmlns:w="http://schemas.openxmlformats.org/wordprocessingml/2006/main" xmlns:w14="http://schemas.microsoft.com/office/word/2010/wordml" xmlns:w15="http://schemas.microsoft.com/office/word/2012/wordml" xmlns:w16cex="http://schemas.microsoft.com/office/word/2018/wordml/cex" xmlns:w16cid="http://schemas.microsoft.com/office/word/2016/wordml/cid" xmlns:w16="http://schemas.microsoft.com/office/word/2018/wordml" xmlns:w16du="http://schemas.microsoft.com/office/word/2023/wordml/word16du" xmlns:w16sdtdh="http://schemas.microsoft.com/office/word/2020/wordml/sdtdatahash" xmlns:w16sdtfl="http://schemas.microsoft.com/office/word/2024/wordml/sdtformatlock" xmlns:w16se="http://schemas.microsoft.com/office/word/2015/wordml/symex" mc:Ignorable="w14 w15 w16se w16cid w16 w16cex w16sdtdh w16sdtfl w16du">
   <w:docDefaults>
     <w:rPrDefault>
       <w:rPr>
@@ -2225,6 +2886,17 @@
       <w:bCs/>
     </w:rPr>
   </w:style>
+  <w:style w:type="paragraph" w:styleId="ListParagraph">
+    <w:name w:val="List Paragraph"/>
+    <w:basedOn w:val="Normal"/>
+    <w:uiPriority w:val="72"/>
+    <w:qFormat/>
+    <w:rsid w:val="00AC2B59"/>
+    <w:pPr>
+      <w:ind w:left="720"/>
+      <w:contextualSpacing/>
+    </w:pPr>
+  </w:style>
 </w:styles>
 </file>
 

</xml_diff>